<commit_message>
Update file phân tích
</commit_message>
<xml_diff>
--- a/LeTruong/Phân tích chức năng làm bài trắc nghiệm.docx
+++ b/LeTruong/Phân tích chức năng làm bài trắc nghiệm.docx
@@ -26,25 +26,45 @@
     </w:p>
     <w:p>
       <w:r>
-        <w:t>-, Hiển thị câu hỏi lấy ra từ db</w:t>
+        <w:t xml:space="preserve">-, </w:t>
+      </w:r>
+      <w:r>
+        <w:t>Random lấy ra các câu hỏi trong db</w:t>
+      </w:r>
+      <w:r>
+        <w:t>(Tối đa 10 câu)</w:t>
+      </w:r>
+      <w:r>
+        <w:t>.</w:t>
       </w:r>
     </w:p>
     <w:p>
       <w:r>
-        <w:t xml:space="preserve">-, </w:t>
-      </w:r>
-      <w:r>
-        <w:t>Tính thời gian làm bài.</w:t>
+        <w:t xml:space="preserve">-, Mỗi lần trả lời sẽ kiểm tra kết quả và trả về kết quả đúng. </w:t>
       </w:r>
     </w:p>
     <w:p>
       <w:r>
-        <w:t>-, Tính điểm bài kiểm tra.</w:t>
+        <w:t xml:space="preserve">-, </w:t>
+      </w:r>
+      <w:r>
+        <w:t>Tính thời gian làm bài.</w:t>
       </w:r>
     </w:p>
     <w:p>
       <w:r>
+        <w:t>-, Tính điểm bài kiểm tra.</w:t>
+      </w:r>
+    </w:p>
+    <w:p>
+      <w:r>
         <w:t>-, Xây dựng db</w:t>
+      </w:r>
+      <w:r>
+        <w:t xml:space="preserve">:                                                                                                                                    </w:t>
+      </w:r>
+      <w:r>
+        <w:t xml:space="preserve">                                                                                                                           </w:t>
       </w:r>
       <w:r>
         <w:drawing>

</xml_diff>